<commit_message>
Started basic HINT runthrough implementation
</commit_message>
<xml_diff>
--- a/Assets/MyAssets/Resources/audio/german-hint/Deutsche HINT-Listen.docx
+++ b/Assets/MyAssets/Resources/audio/german-hint/Deutsche HINT-Listen.docx
@@ -74,10 +74,7 @@
           </w:p>
           <w:p>
             <w:pPr>
-              <w:numPr>
-                <w:ilvl w:val="0"/>
-                <w:numId w:val="2"/>
-              </w:numPr>
+              <w:ind w:left="360"/>
               <w:contextualSpacing/>
               <w:jc w:val="both"/>
               <w:rPr>
@@ -103,10 +100,7 @@
           </w:p>
           <w:p>
             <w:pPr>
-              <w:numPr>
-                <w:ilvl w:val="0"/>
-                <w:numId w:val="2"/>
-              </w:numPr>
+              <w:ind w:left="360"/>
               <w:contextualSpacing/>
               <w:jc w:val="both"/>
               <w:rPr>
@@ -132,10 +126,7 @@
           </w:p>
           <w:p>
             <w:pPr>
-              <w:numPr>
-                <w:ilvl w:val="0"/>
-                <w:numId w:val="2"/>
-              </w:numPr>
+              <w:ind w:left="360"/>
               <w:contextualSpacing/>
               <w:jc w:val="both"/>
               <w:rPr>
@@ -161,10 +152,7 @@
           </w:p>
           <w:p>
             <w:pPr>
-              <w:numPr>
-                <w:ilvl w:val="0"/>
-                <w:numId w:val="2"/>
-              </w:numPr>
+              <w:ind w:left="360"/>
               <w:contextualSpacing/>
               <w:jc w:val="both"/>
               <w:rPr>
@@ -190,10 +178,7 @@
           </w:p>
           <w:p>
             <w:pPr>
-              <w:numPr>
-                <w:ilvl w:val="0"/>
-                <w:numId w:val="2"/>
-              </w:numPr>
+              <w:ind w:left="360"/>
               <w:contextualSpacing/>
               <w:jc w:val="both"/>
               <w:rPr>
@@ -219,10 +204,7 @@
           </w:p>
           <w:p>
             <w:pPr>
-              <w:numPr>
-                <w:ilvl w:val="0"/>
-                <w:numId w:val="2"/>
-              </w:numPr>
+              <w:ind w:left="360"/>
               <w:contextualSpacing/>
               <w:jc w:val="both"/>
               <w:rPr>
@@ -248,10 +230,7 @@
           </w:p>
           <w:p>
             <w:pPr>
-              <w:numPr>
-                <w:ilvl w:val="0"/>
-                <w:numId w:val="2"/>
-              </w:numPr>
+              <w:ind w:left="360"/>
               <w:contextualSpacing/>
               <w:jc w:val="both"/>
               <w:rPr>
@@ -277,10 +256,7 @@
           </w:p>
           <w:p>
             <w:pPr>
-              <w:numPr>
-                <w:ilvl w:val="0"/>
-                <w:numId w:val="2"/>
-              </w:numPr>
+              <w:ind w:left="360"/>
               <w:contextualSpacing/>
               <w:jc w:val="both"/>
               <w:rPr>
@@ -306,10 +282,7 @@
           </w:p>
           <w:p>
             <w:pPr>
-              <w:numPr>
-                <w:ilvl w:val="0"/>
-                <w:numId w:val="2"/>
-              </w:numPr>
+              <w:ind w:left="360"/>
               <w:contextualSpacing/>
               <w:jc w:val="both"/>
               <w:rPr>
@@ -335,10 +308,7 @@
           </w:p>
           <w:p>
             <w:pPr>
-              <w:numPr>
-                <w:ilvl w:val="0"/>
-                <w:numId w:val="2"/>
-              </w:numPr>
+              <w:ind w:left="360"/>
               <w:contextualSpacing/>
               <w:jc w:val="both"/>
               <w:rPr>
@@ -364,10 +334,7 @@
           </w:p>
           <w:p>
             <w:pPr>
-              <w:numPr>
-                <w:ilvl w:val="0"/>
-                <w:numId w:val="2"/>
-              </w:numPr>
+              <w:ind w:left="360"/>
               <w:contextualSpacing/>
               <w:jc w:val="both"/>
               <w:rPr>
@@ -393,10 +360,7 @@
           </w:p>
           <w:p>
             <w:pPr>
-              <w:numPr>
-                <w:ilvl w:val="0"/>
-                <w:numId w:val="2"/>
-              </w:numPr>
+              <w:ind w:left="360"/>
               <w:contextualSpacing/>
               <w:jc w:val="both"/>
               <w:rPr>
@@ -422,10 +386,7 @@
           </w:p>
           <w:p>
             <w:pPr>
-              <w:numPr>
-                <w:ilvl w:val="0"/>
-                <w:numId w:val="2"/>
-              </w:numPr>
+              <w:ind w:left="360"/>
               <w:contextualSpacing/>
               <w:jc w:val="both"/>
               <w:rPr>
@@ -451,10 +412,7 @@
           </w:p>
           <w:p>
             <w:pPr>
-              <w:numPr>
-                <w:ilvl w:val="0"/>
-                <w:numId w:val="2"/>
-              </w:numPr>
+              <w:ind w:left="360"/>
               <w:contextualSpacing/>
               <w:jc w:val="both"/>
               <w:rPr>
@@ -480,10 +438,7 @@
           </w:p>
           <w:p>
             <w:pPr>
-              <w:numPr>
-                <w:ilvl w:val="0"/>
-                <w:numId w:val="2"/>
-              </w:numPr>
+              <w:ind w:left="360"/>
               <w:contextualSpacing/>
               <w:jc w:val="both"/>
               <w:rPr>
@@ -509,10 +464,7 @@
           </w:p>
           <w:p>
             <w:pPr>
-              <w:numPr>
-                <w:ilvl w:val="0"/>
-                <w:numId w:val="2"/>
-              </w:numPr>
+              <w:ind w:left="360"/>
               <w:contextualSpacing/>
               <w:jc w:val="both"/>
               <w:rPr>
@@ -538,10 +490,7 @@
           </w:p>
           <w:p>
             <w:pPr>
-              <w:numPr>
-                <w:ilvl w:val="0"/>
-                <w:numId w:val="2"/>
-              </w:numPr>
+              <w:ind w:left="360"/>
               <w:contextualSpacing/>
               <w:jc w:val="both"/>
               <w:rPr>
@@ -567,10 +516,7 @@
           </w:p>
           <w:p>
             <w:pPr>
-              <w:numPr>
-                <w:ilvl w:val="0"/>
-                <w:numId w:val="2"/>
-              </w:numPr>
+              <w:ind w:left="360"/>
               <w:contextualSpacing/>
               <w:jc w:val="both"/>
               <w:rPr>
@@ -596,10 +542,7 @@
           </w:p>
           <w:p>
             <w:pPr>
-              <w:numPr>
-                <w:ilvl w:val="0"/>
-                <w:numId w:val="2"/>
-              </w:numPr>
+              <w:ind w:left="360"/>
               <w:contextualSpacing/>
               <w:jc w:val="both"/>
               <w:rPr>
@@ -625,10 +568,7 @@
           </w:p>
           <w:p>
             <w:pPr>
-              <w:numPr>
-                <w:ilvl w:val="0"/>
-                <w:numId w:val="2"/>
-              </w:numPr>
+              <w:ind w:left="360"/>
               <w:contextualSpacing/>
               <w:jc w:val="both"/>
               <w:rPr>
@@ -682,10 +622,7 @@
           </w:p>
           <w:p>
             <w:pPr>
-              <w:numPr>
-                <w:ilvl w:val="0"/>
-                <w:numId w:val="1"/>
-              </w:numPr>
+              <w:ind w:left="360"/>
               <w:contextualSpacing/>
               <w:jc w:val="both"/>
               <w:rPr>
@@ -711,10 +648,7 @@
           </w:p>
           <w:p>
             <w:pPr>
-              <w:numPr>
-                <w:ilvl w:val="0"/>
-                <w:numId w:val="1"/>
-              </w:numPr>
+              <w:ind w:left="360"/>
               <w:contextualSpacing/>
               <w:jc w:val="both"/>
               <w:rPr>
@@ -740,10 +674,7 @@
           </w:p>
           <w:p>
             <w:pPr>
-              <w:numPr>
-                <w:ilvl w:val="0"/>
-                <w:numId w:val="1"/>
-              </w:numPr>
+              <w:ind w:left="360"/>
               <w:contextualSpacing/>
               <w:jc w:val="both"/>
               <w:rPr>
@@ -769,10 +700,7 @@
           </w:p>
           <w:p>
             <w:pPr>
-              <w:numPr>
-                <w:ilvl w:val="0"/>
-                <w:numId w:val="1"/>
-              </w:numPr>
+              <w:ind w:left="360"/>
               <w:contextualSpacing/>
               <w:jc w:val="both"/>
               <w:rPr>
@@ -798,10 +726,7 @@
           </w:p>
           <w:p>
             <w:pPr>
-              <w:numPr>
-                <w:ilvl w:val="0"/>
-                <w:numId w:val="1"/>
-              </w:numPr>
+              <w:ind w:left="360"/>
               <w:contextualSpacing/>
               <w:jc w:val="both"/>
               <w:rPr>
@@ -827,10 +752,7 @@
           </w:p>
           <w:p>
             <w:pPr>
-              <w:numPr>
-                <w:ilvl w:val="0"/>
-                <w:numId w:val="1"/>
-              </w:numPr>
+              <w:ind w:left="360"/>
               <w:contextualSpacing/>
               <w:jc w:val="both"/>
               <w:rPr>
@@ -856,10 +778,7 @@
           </w:p>
           <w:p>
             <w:pPr>
-              <w:numPr>
-                <w:ilvl w:val="0"/>
-                <w:numId w:val="1"/>
-              </w:numPr>
+              <w:ind w:left="360"/>
               <w:contextualSpacing/>
               <w:jc w:val="both"/>
               <w:rPr>
@@ -885,10 +804,7 @@
           </w:p>
           <w:p>
             <w:pPr>
-              <w:numPr>
-                <w:ilvl w:val="0"/>
-                <w:numId w:val="1"/>
-              </w:numPr>
+              <w:ind w:left="360"/>
               <w:contextualSpacing/>
               <w:jc w:val="both"/>
               <w:rPr>
@@ -914,10 +830,7 @@
           </w:p>
           <w:p>
             <w:pPr>
-              <w:numPr>
-                <w:ilvl w:val="0"/>
-                <w:numId w:val="1"/>
-              </w:numPr>
+              <w:ind w:left="360"/>
               <w:contextualSpacing/>
               <w:jc w:val="both"/>
               <w:rPr>
@@ -943,10 +856,7 @@
           </w:p>
           <w:p>
             <w:pPr>
-              <w:numPr>
-                <w:ilvl w:val="0"/>
-                <w:numId w:val="1"/>
-              </w:numPr>
+              <w:ind w:left="360"/>
               <w:contextualSpacing/>
               <w:jc w:val="both"/>
               <w:rPr>
@@ -972,10 +882,7 @@
           </w:p>
           <w:p>
             <w:pPr>
-              <w:numPr>
-                <w:ilvl w:val="0"/>
-                <w:numId w:val="1"/>
-              </w:numPr>
+              <w:ind w:left="360"/>
               <w:contextualSpacing/>
               <w:jc w:val="both"/>
               <w:rPr>
@@ -1001,10 +908,7 @@
           </w:p>
           <w:p>
             <w:pPr>
-              <w:numPr>
-                <w:ilvl w:val="0"/>
-                <w:numId w:val="1"/>
-              </w:numPr>
+              <w:ind w:left="360"/>
               <w:contextualSpacing/>
               <w:jc w:val="both"/>
               <w:rPr>
@@ -1030,10 +934,7 @@
           </w:p>
           <w:p>
             <w:pPr>
-              <w:numPr>
-                <w:ilvl w:val="0"/>
-                <w:numId w:val="1"/>
-              </w:numPr>
+              <w:ind w:left="360"/>
               <w:contextualSpacing/>
               <w:jc w:val="both"/>
               <w:rPr>
@@ -1059,10 +960,7 @@
           </w:p>
           <w:p>
             <w:pPr>
-              <w:numPr>
-                <w:ilvl w:val="0"/>
-                <w:numId w:val="1"/>
-              </w:numPr>
+              <w:ind w:left="360"/>
               <w:contextualSpacing/>
               <w:jc w:val="both"/>
               <w:rPr>
@@ -1088,10 +986,7 @@
           </w:p>
           <w:p>
             <w:pPr>
-              <w:numPr>
-                <w:ilvl w:val="0"/>
-                <w:numId w:val="1"/>
-              </w:numPr>
+              <w:ind w:left="360"/>
               <w:contextualSpacing/>
               <w:jc w:val="both"/>
               <w:rPr>
@@ -1117,10 +1012,7 @@
           </w:p>
           <w:p>
             <w:pPr>
-              <w:numPr>
-                <w:ilvl w:val="0"/>
-                <w:numId w:val="1"/>
-              </w:numPr>
+              <w:ind w:left="360"/>
               <w:contextualSpacing/>
               <w:jc w:val="both"/>
               <w:rPr>
@@ -1146,10 +1038,7 @@
           </w:p>
           <w:p>
             <w:pPr>
-              <w:numPr>
-                <w:ilvl w:val="0"/>
-                <w:numId w:val="1"/>
-              </w:numPr>
+              <w:ind w:left="360"/>
               <w:contextualSpacing/>
               <w:jc w:val="both"/>
               <w:rPr>
@@ -1175,10 +1064,7 @@
           </w:p>
           <w:p>
             <w:pPr>
-              <w:numPr>
-                <w:ilvl w:val="0"/>
-                <w:numId w:val="1"/>
-              </w:numPr>
+              <w:ind w:left="360"/>
               <w:contextualSpacing/>
               <w:jc w:val="both"/>
               <w:rPr>
@@ -1204,10 +1090,7 @@
           </w:p>
           <w:p>
             <w:pPr>
-              <w:numPr>
-                <w:ilvl w:val="0"/>
-                <w:numId w:val="1"/>
-              </w:numPr>
+              <w:ind w:left="360"/>
               <w:contextualSpacing/>
               <w:jc w:val="both"/>
               <w:rPr>
@@ -1233,10 +1116,7 @@
           </w:p>
           <w:p>
             <w:pPr>
-              <w:numPr>
-                <w:ilvl w:val="0"/>
-                <w:numId w:val="1"/>
-              </w:numPr>
+              <w:ind w:left="360"/>
               <w:contextualSpacing/>
               <w:jc w:val="both"/>
               <w:rPr>
@@ -1311,10 +1191,7 @@
           </w:p>
           <w:p>
             <w:pPr>
-              <w:numPr>
-                <w:ilvl w:val="0"/>
-                <w:numId w:val="3"/>
-              </w:numPr>
+              <w:ind w:left="360"/>
               <w:contextualSpacing/>
               <w:jc w:val="both"/>
               <w:rPr>
@@ -1340,10 +1217,7 @@
           </w:p>
           <w:p>
             <w:pPr>
-              <w:numPr>
-                <w:ilvl w:val="0"/>
-                <w:numId w:val="3"/>
-              </w:numPr>
+              <w:ind w:left="360"/>
               <w:contextualSpacing/>
               <w:jc w:val="both"/>
               <w:rPr>
@@ -1369,10 +1243,7 @@
           </w:p>
           <w:p>
             <w:pPr>
-              <w:numPr>
-                <w:ilvl w:val="0"/>
-                <w:numId w:val="3"/>
-              </w:numPr>
+              <w:ind w:left="360"/>
               <w:contextualSpacing/>
               <w:jc w:val="both"/>
               <w:rPr>
@@ -1398,10 +1269,7 @@
           </w:p>
           <w:p>
             <w:pPr>
-              <w:numPr>
-                <w:ilvl w:val="0"/>
-                <w:numId w:val="3"/>
-              </w:numPr>
+              <w:ind w:left="360"/>
               <w:contextualSpacing/>
               <w:jc w:val="both"/>
               <w:rPr>
@@ -1427,10 +1295,7 @@
           </w:p>
           <w:p>
             <w:pPr>
-              <w:numPr>
-                <w:ilvl w:val="0"/>
-                <w:numId w:val="3"/>
-              </w:numPr>
+              <w:ind w:left="360"/>
               <w:contextualSpacing/>
               <w:jc w:val="both"/>
               <w:rPr>
@@ -1456,10 +1321,7 @@
           </w:p>
           <w:p>
             <w:pPr>
-              <w:numPr>
-                <w:ilvl w:val="0"/>
-                <w:numId w:val="3"/>
-              </w:numPr>
+              <w:ind w:left="360"/>
               <w:contextualSpacing/>
               <w:jc w:val="both"/>
               <w:rPr>
@@ -1485,10 +1347,7 @@
           </w:p>
           <w:p>
             <w:pPr>
-              <w:numPr>
-                <w:ilvl w:val="0"/>
-                <w:numId w:val="3"/>
-              </w:numPr>
+              <w:ind w:left="360"/>
               <w:contextualSpacing/>
               <w:jc w:val="both"/>
               <w:rPr>
@@ -1514,10 +1373,7 @@
           </w:p>
           <w:p>
             <w:pPr>
-              <w:numPr>
-                <w:ilvl w:val="0"/>
-                <w:numId w:val="3"/>
-              </w:numPr>
+              <w:ind w:left="360"/>
               <w:contextualSpacing/>
               <w:jc w:val="both"/>
               <w:rPr>
@@ -1543,10 +1399,7 @@
           </w:p>
           <w:p>
             <w:pPr>
-              <w:numPr>
-                <w:ilvl w:val="0"/>
-                <w:numId w:val="3"/>
-              </w:numPr>
+              <w:ind w:left="360"/>
               <w:contextualSpacing/>
               <w:jc w:val="both"/>
               <w:rPr>
@@ -1572,10 +1425,7 @@
           </w:p>
           <w:p>
             <w:pPr>
-              <w:numPr>
-                <w:ilvl w:val="0"/>
-                <w:numId w:val="3"/>
-              </w:numPr>
+              <w:ind w:left="360"/>
               <w:contextualSpacing/>
               <w:jc w:val="both"/>
               <w:rPr>
@@ -1601,10 +1451,7 @@
           </w:p>
           <w:p>
             <w:pPr>
-              <w:numPr>
-                <w:ilvl w:val="0"/>
-                <w:numId w:val="3"/>
-              </w:numPr>
+              <w:ind w:left="360"/>
               <w:contextualSpacing/>
               <w:jc w:val="both"/>
               <w:rPr>
@@ -1630,10 +1477,7 @@
           </w:p>
           <w:p>
             <w:pPr>
-              <w:numPr>
-                <w:ilvl w:val="0"/>
-                <w:numId w:val="3"/>
-              </w:numPr>
+              <w:ind w:left="360"/>
               <w:contextualSpacing/>
               <w:jc w:val="both"/>
               <w:rPr>
@@ -1659,39 +1503,57 @@
           </w:p>
           <w:p>
             <w:pPr>
-              <w:numPr>
-                <w:ilvl w:val="0"/>
-                <w:numId w:val="3"/>
-              </w:numPr>
-              <w:contextualSpacing/>
-              <w:jc w:val="both"/>
-              <w:rPr>
-                <w:rFonts w:ascii="Arial" w:eastAsia="Times New Roman" w:hAnsi="Arial" w:cs="Arial"/>
-                <w:i/>
-                <w:color w:val="000000"/>
-                <w:sz w:val="18"/>
-                <w:szCs w:val="18"/>
-                <w:lang w:eastAsia="de-DE"/>
-              </w:rPr>
-            </w:pPr>
-            <w:r>
-              <w:rPr>
-                <w:rFonts w:ascii="Arial" w:eastAsia="Times New Roman" w:hAnsi="Arial" w:cs="Arial"/>
-                <w:i/>
-                <w:color w:val="000000"/>
-                <w:sz w:val="18"/>
-                <w:szCs w:val="18"/>
-                <w:lang w:eastAsia="de-DE"/>
-              </w:rPr>
-              <w:t>Die Schere war wirklich sehr scharf</w:t>
-            </w:r>
-          </w:p>
-          <w:p>
-            <w:pPr>
-              <w:numPr>
-                <w:ilvl w:val="0"/>
-                <w:numId w:val="3"/>
-              </w:numPr>
+              <w:ind w:left="360"/>
+              <w:contextualSpacing/>
+              <w:jc w:val="both"/>
+              <w:rPr>
+                <w:rFonts w:ascii="Arial" w:eastAsia="Times New Roman" w:hAnsi="Arial" w:cs="Arial"/>
+                <w:i/>
+                <w:color w:val="000000"/>
+                <w:sz w:val="18"/>
+                <w:szCs w:val="18"/>
+                <w:lang w:eastAsia="de-DE"/>
+              </w:rPr>
+            </w:pPr>
+            <w:r>
+              <w:rPr>
+                <w:rFonts w:ascii="Arial" w:eastAsia="Times New Roman" w:hAnsi="Arial" w:cs="Arial"/>
+                <w:i/>
+                <w:color w:val="000000"/>
+                <w:sz w:val="18"/>
+                <w:szCs w:val="18"/>
+                <w:lang w:eastAsia="de-DE"/>
+              </w:rPr>
+              <w:t xml:space="preserve">Die Schere war </w:t>
+            </w:r>
+            <w:proofErr w:type="gramStart"/>
+            <w:r>
+              <w:rPr>
+                <w:rFonts w:ascii="Arial" w:eastAsia="Times New Roman" w:hAnsi="Arial" w:cs="Arial"/>
+                <w:i/>
+                <w:color w:val="000000"/>
+                <w:sz w:val="18"/>
+                <w:szCs w:val="18"/>
+                <w:lang w:eastAsia="de-DE"/>
+              </w:rPr>
+              <w:t>wirklich sehr</w:t>
+            </w:r>
+            <w:proofErr w:type="gramEnd"/>
+            <w:r>
+              <w:rPr>
+                <w:rFonts w:ascii="Arial" w:eastAsia="Times New Roman" w:hAnsi="Arial" w:cs="Arial"/>
+                <w:i/>
+                <w:color w:val="000000"/>
+                <w:sz w:val="18"/>
+                <w:szCs w:val="18"/>
+                <w:lang w:eastAsia="de-DE"/>
+              </w:rPr>
+              <w:t xml:space="preserve"> scharf</w:t>
+            </w:r>
+          </w:p>
+          <w:p>
+            <w:pPr>
+              <w:ind w:left="360"/>
               <w:contextualSpacing/>
               <w:jc w:val="both"/>
               <w:rPr>
@@ -1717,10 +1579,7 @@
           </w:p>
           <w:p>
             <w:pPr>
-              <w:numPr>
-                <w:ilvl w:val="0"/>
-                <w:numId w:val="3"/>
-              </w:numPr>
+              <w:ind w:left="360"/>
               <w:contextualSpacing/>
               <w:jc w:val="both"/>
               <w:rPr>
@@ -1746,10 +1605,7 @@
           </w:p>
           <w:p>
             <w:pPr>
-              <w:numPr>
-                <w:ilvl w:val="0"/>
-                <w:numId w:val="3"/>
-              </w:numPr>
+              <w:ind w:left="360"/>
               <w:contextualSpacing/>
               <w:jc w:val="both"/>
               <w:rPr>
@@ -1775,10 +1631,7 @@
           </w:p>
           <w:p>
             <w:pPr>
-              <w:numPr>
-                <w:ilvl w:val="0"/>
-                <w:numId w:val="3"/>
-              </w:numPr>
+              <w:ind w:left="360"/>
               <w:contextualSpacing/>
               <w:jc w:val="both"/>
               <w:rPr>
@@ -1804,10 +1657,7 @@
           </w:p>
           <w:p>
             <w:pPr>
-              <w:numPr>
-                <w:ilvl w:val="0"/>
-                <w:numId w:val="3"/>
-              </w:numPr>
+              <w:ind w:left="360"/>
               <w:contextualSpacing/>
               <w:jc w:val="both"/>
               <w:rPr>
@@ -1833,10 +1683,7 @@
           </w:p>
           <w:p>
             <w:pPr>
-              <w:numPr>
-                <w:ilvl w:val="0"/>
-                <w:numId w:val="3"/>
-              </w:numPr>
+              <w:ind w:left="360"/>
               <w:contextualSpacing/>
               <w:jc w:val="both"/>
               <w:rPr>
@@ -1862,10 +1709,7 @@
           </w:p>
           <w:p>
             <w:pPr>
-              <w:numPr>
-                <w:ilvl w:val="0"/>
-                <w:numId w:val="3"/>
-              </w:numPr>
+              <w:ind w:left="360"/>
               <w:contextualSpacing/>
               <w:jc w:val="both"/>
               <w:rPr>
@@ -1919,10 +1763,7 @@
           </w:p>
           <w:p>
             <w:pPr>
-              <w:numPr>
-                <w:ilvl w:val="0"/>
-                <w:numId w:val="4"/>
-              </w:numPr>
+              <w:ind w:left="360"/>
               <w:contextualSpacing/>
               <w:jc w:val="both"/>
               <w:rPr>
@@ -1948,10 +1789,7 @@
           </w:p>
           <w:p>
             <w:pPr>
-              <w:numPr>
-                <w:ilvl w:val="0"/>
-                <w:numId w:val="4"/>
-              </w:numPr>
+              <w:ind w:left="360"/>
               <w:contextualSpacing/>
               <w:jc w:val="both"/>
               <w:rPr>
@@ -1977,10 +1815,7 @@
           </w:p>
           <w:p>
             <w:pPr>
-              <w:numPr>
-                <w:ilvl w:val="0"/>
-                <w:numId w:val="4"/>
-              </w:numPr>
+              <w:ind w:left="360"/>
               <w:contextualSpacing/>
               <w:jc w:val="both"/>
               <w:rPr>
@@ -2006,10 +1841,7 @@
           </w:p>
           <w:p>
             <w:pPr>
-              <w:numPr>
-                <w:ilvl w:val="0"/>
-                <w:numId w:val="4"/>
-              </w:numPr>
+              <w:ind w:left="360"/>
               <w:contextualSpacing/>
               <w:jc w:val="both"/>
               <w:rPr>
@@ -2035,10 +1867,7 @@
           </w:p>
           <w:p>
             <w:pPr>
-              <w:numPr>
-                <w:ilvl w:val="0"/>
-                <w:numId w:val="4"/>
-              </w:numPr>
+              <w:ind w:left="360"/>
               <w:contextualSpacing/>
               <w:jc w:val="both"/>
               <w:rPr>
@@ -2064,10 +1893,7 @@
           </w:p>
           <w:p>
             <w:pPr>
-              <w:numPr>
-                <w:ilvl w:val="0"/>
-                <w:numId w:val="4"/>
-              </w:numPr>
+              <w:ind w:left="360"/>
               <w:contextualSpacing/>
               <w:jc w:val="both"/>
               <w:rPr>
@@ -2093,10 +1919,7 @@
           </w:p>
           <w:p>
             <w:pPr>
-              <w:numPr>
-                <w:ilvl w:val="0"/>
-                <w:numId w:val="4"/>
-              </w:numPr>
+              <w:ind w:left="360"/>
               <w:contextualSpacing/>
               <w:jc w:val="both"/>
               <w:rPr>
@@ -2122,10 +1945,7 @@
           </w:p>
           <w:p>
             <w:pPr>
-              <w:numPr>
-                <w:ilvl w:val="0"/>
-                <w:numId w:val="4"/>
-              </w:numPr>
+              <w:ind w:left="360"/>
               <w:contextualSpacing/>
               <w:jc w:val="both"/>
               <w:rPr>
@@ -2151,10 +1971,7 @@
           </w:p>
           <w:p>
             <w:pPr>
-              <w:numPr>
-                <w:ilvl w:val="0"/>
-                <w:numId w:val="4"/>
-              </w:numPr>
+              <w:ind w:left="360"/>
               <w:contextualSpacing/>
               <w:jc w:val="both"/>
               <w:rPr>
@@ -2180,10 +1997,7 @@
           </w:p>
           <w:p>
             <w:pPr>
-              <w:numPr>
-                <w:ilvl w:val="0"/>
-                <w:numId w:val="4"/>
-              </w:numPr>
+              <w:ind w:left="360"/>
               <w:contextualSpacing/>
               <w:jc w:val="both"/>
               <w:rPr>
@@ -2209,10 +2023,7 @@
           </w:p>
           <w:p>
             <w:pPr>
-              <w:numPr>
-                <w:ilvl w:val="0"/>
-                <w:numId w:val="4"/>
-              </w:numPr>
+              <w:ind w:left="360"/>
               <w:contextualSpacing/>
               <w:jc w:val="both"/>
               <w:rPr>
@@ -2238,10 +2049,7 @@
           </w:p>
           <w:p>
             <w:pPr>
-              <w:numPr>
-                <w:ilvl w:val="0"/>
-                <w:numId w:val="4"/>
-              </w:numPr>
+              <w:ind w:left="360"/>
               <w:contextualSpacing/>
               <w:jc w:val="both"/>
               <w:rPr>
@@ -2267,10 +2075,7 @@
           </w:p>
           <w:p>
             <w:pPr>
-              <w:numPr>
-                <w:ilvl w:val="0"/>
-                <w:numId w:val="4"/>
-              </w:numPr>
+              <w:ind w:left="360"/>
               <w:contextualSpacing/>
               <w:jc w:val="both"/>
               <w:rPr>
@@ -2296,10 +2101,7 @@
           </w:p>
           <w:p>
             <w:pPr>
-              <w:numPr>
-                <w:ilvl w:val="0"/>
-                <w:numId w:val="4"/>
-              </w:numPr>
+              <w:ind w:left="360"/>
               <w:contextualSpacing/>
               <w:jc w:val="both"/>
               <w:rPr>
@@ -2325,10 +2127,7 @@
           </w:p>
           <w:p>
             <w:pPr>
-              <w:numPr>
-                <w:ilvl w:val="0"/>
-                <w:numId w:val="4"/>
-              </w:numPr>
+              <w:ind w:left="360"/>
               <w:contextualSpacing/>
               <w:jc w:val="both"/>
               <w:rPr>
@@ -2354,10 +2153,7 @@
           </w:p>
           <w:p>
             <w:pPr>
-              <w:numPr>
-                <w:ilvl w:val="0"/>
-                <w:numId w:val="4"/>
-              </w:numPr>
+              <w:ind w:left="360"/>
               <w:contextualSpacing/>
               <w:jc w:val="both"/>
               <w:rPr>
@@ -2383,10 +2179,7 @@
           </w:p>
           <w:p>
             <w:pPr>
-              <w:numPr>
-                <w:ilvl w:val="0"/>
-                <w:numId w:val="4"/>
-              </w:numPr>
+              <w:ind w:left="360"/>
               <w:contextualSpacing/>
               <w:jc w:val="both"/>
               <w:rPr>
@@ -2412,10 +2205,7 @@
           </w:p>
           <w:p>
             <w:pPr>
-              <w:numPr>
-                <w:ilvl w:val="0"/>
-                <w:numId w:val="4"/>
-              </w:numPr>
+              <w:ind w:left="360"/>
               <w:contextualSpacing/>
               <w:jc w:val="both"/>
               <w:rPr>
@@ -2441,10 +2231,7 @@
           </w:p>
           <w:p>
             <w:pPr>
-              <w:numPr>
-                <w:ilvl w:val="0"/>
-                <w:numId w:val="4"/>
-              </w:numPr>
+              <w:ind w:left="360"/>
               <w:contextualSpacing/>
               <w:jc w:val="both"/>
               <w:rPr>
@@ -2470,10 +2257,7 @@
           </w:p>
           <w:p>
             <w:pPr>
-              <w:numPr>
-                <w:ilvl w:val="0"/>
-                <w:numId w:val="4"/>
-              </w:numPr>
+              <w:ind w:left="360"/>
               <w:contextualSpacing/>
               <w:jc w:val="both"/>
               <w:rPr>
@@ -2549,10 +2333,7 @@
           </w:p>
           <w:p>
             <w:pPr>
-              <w:numPr>
-                <w:ilvl w:val="0"/>
-                <w:numId w:val="5"/>
-              </w:numPr>
+              <w:ind w:left="360"/>
               <w:contextualSpacing/>
               <w:jc w:val="both"/>
               <w:rPr>
@@ -2578,10 +2359,7 @@
           </w:p>
           <w:p>
             <w:pPr>
-              <w:numPr>
-                <w:ilvl w:val="0"/>
-                <w:numId w:val="5"/>
-              </w:numPr>
+              <w:ind w:left="360"/>
               <w:contextualSpacing/>
               <w:jc w:val="both"/>
               <w:rPr>
@@ -2607,10 +2385,7 @@
           </w:p>
           <w:p>
             <w:pPr>
-              <w:numPr>
-                <w:ilvl w:val="0"/>
-                <w:numId w:val="5"/>
-              </w:numPr>
+              <w:ind w:left="360"/>
               <w:contextualSpacing/>
               <w:jc w:val="both"/>
               <w:rPr>
@@ -2636,10 +2411,7 @@
           </w:p>
           <w:p>
             <w:pPr>
-              <w:numPr>
-                <w:ilvl w:val="0"/>
-                <w:numId w:val="5"/>
-              </w:numPr>
+              <w:ind w:left="360"/>
               <w:contextualSpacing/>
               <w:jc w:val="both"/>
               <w:rPr>
@@ -2665,10 +2437,7 @@
           </w:p>
           <w:p>
             <w:pPr>
-              <w:numPr>
-                <w:ilvl w:val="0"/>
-                <w:numId w:val="5"/>
-              </w:numPr>
+              <w:ind w:left="360"/>
               <w:contextualSpacing/>
               <w:jc w:val="both"/>
               <w:rPr>
@@ -2694,10 +2463,7 @@
           </w:p>
           <w:p>
             <w:pPr>
-              <w:numPr>
-                <w:ilvl w:val="0"/>
-                <w:numId w:val="5"/>
-              </w:numPr>
+              <w:ind w:left="360"/>
               <w:contextualSpacing/>
               <w:jc w:val="both"/>
               <w:rPr>
@@ -2723,10 +2489,7 @@
           </w:p>
           <w:p>
             <w:pPr>
-              <w:numPr>
-                <w:ilvl w:val="0"/>
-                <w:numId w:val="5"/>
-              </w:numPr>
+              <w:ind w:left="360"/>
               <w:contextualSpacing/>
               <w:jc w:val="both"/>
               <w:rPr>
@@ -2752,10 +2515,7 @@
           </w:p>
           <w:p>
             <w:pPr>
-              <w:numPr>
-                <w:ilvl w:val="0"/>
-                <w:numId w:val="5"/>
-              </w:numPr>
+              <w:ind w:left="360"/>
               <w:contextualSpacing/>
               <w:jc w:val="both"/>
               <w:rPr>
@@ -2781,10 +2541,7 @@
           </w:p>
           <w:p>
             <w:pPr>
-              <w:numPr>
-                <w:ilvl w:val="0"/>
-                <w:numId w:val="5"/>
-              </w:numPr>
+              <w:ind w:left="360"/>
               <w:contextualSpacing/>
               <w:jc w:val="both"/>
               <w:rPr>
@@ -2810,10 +2567,7 @@
           </w:p>
           <w:p>
             <w:pPr>
-              <w:numPr>
-                <w:ilvl w:val="0"/>
-                <w:numId w:val="5"/>
-              </w:numPr>
+              <w:ind w:left="360"/>
               <w:contextualSpacing/>
               <w:jc w:val="both"/>
               <w:rPr>
@@ -2839,10 +2593,7 @@
           </w:p>
           <w:p>
             <w:pPr>
-              <w:numPr>
-                <w:ilvl w:val="0"/>
-                <w:numId w:val="5"/>
-              </w:numPr>
+              <w:ind w:left="360"/>
               <w:contextualSpacing/>
               <w:jc w:val="both"/>
               <w:rPr>
@@ -2868,10 +2619,7 @@
           </w:p>
           <w:p>
             <w:pPr>
-              <w:numPr>
-                <w:ilvl w:val="0"/>
-                <w:numId w:val="5"/>
-              </w:numPr>
+              <w:ind w:left="360"/>
               <w:contextualSpacing/>
               <w:jc w:val="both"/>
               <w:rPr>
@@ -2897,10 +2645,7 @@
           </w:p>
           <w:p>
             <w:pPr>
-              <w:numPr>
-                <w:ilvl w:val="0"/>
-                <w:numId w:val="5"/>
-              </w:numPr>
+              <w:ind w:left="360"/>
               <w:contextualSpacing/>
               <w:jc w:val="both"/>
               <w:rPr>
@@ -2926,10 +2671,7 @@
           </w:p>
           <w:p>
             <w:pPr>
-              <w:numPr>
-                <w:ilvl w:val="0"/>
-                <w:numId w:val="5"/>
-              </w:numPr>
+              <w:ind w:left="360"/>
               <w:contextualSpacing/>
               <w:jc w:val="both"/>
               <w:rPr>
@@ -2955,10 +2697,7 @@
           </w:p>
           <w:p>
             <w:pPr>
-              <w:numPr>
-                <w:ilvl w:val="0"/>
-                <w:numId w:val="5"/>
-              </w:numPr>
+              <w:ind w:left="360"/>
               <w:contextualSpacing/>
               <w:jc w:val="both"/>
               <w:rPr>
@@ -2984,10 +2723,7 @@
           </w:p>
           <w:p>
             <w:pPr>
-              <w:numPr>
-                <w:ilvl w:val="0"/>
-                <w:numId w:val="5"/>
-              </w:numPr>
+              <w:ind w:left="360"/>
               <w:contextualSpacing/>
               <w:jc w:val="both"/>
               <w:rPr>
@@ -3013,10 +2749,7 @@
           </w:p>
           <w:p>
             <w:pPr>
-              <w:numPr>
-                <w:ilvl w:val="0"/>
-                <w:numId w:val="5"/>
-              </w:numPr>
+              <w:ind w:left="360"/>
               <w:contextualSpacing/>
               <w:jc w:val="both"/>
               <w:rPr>
@@ -3042,10 +2775,7 @@
           </w:p>
           <w:p>
             <w:pPr>
-              <w:numPr>
-                <w:ilvl w:val="0"/>
-                <w:numId w:val="5"/>
-              </w:numPr>
+              <w:ind w:left="360"/>
               <w:contextualSpacing/>
               <w:jc w:val="both"/>
               <w:rPr>
@@ -3071,10 +2801,7 @@
           </w:p>
           <w:p>
             <w:pPr>
-              <w:numPr>
-                <w:ilvl w:val="0"/>
-                <w:numId w:val="5"/>
-              </w:numPr>
+              <w:ind w:left="360"/>
               <w:contextualSpacing/>
               <w:jc w:val="both"/>
               <w:rPr>
@@ -3100,10 +2827,7 @@
           </w:p>
           <w:p>
             <w:pPr>
-              <w:numPr>
-                <w:ilvl w:val="0"/>
-                <w:numId w:val="5"/>
-              </w:numPr>
+              <w:ind w:left="360"/>
               <w:contextualSpacing/>
               <w:jc w:val="both"/>
               <w:rPr>
@@ -3157,10 +2881,7 @@
           </w:p>
           <w:p>
             <w:pPr>
-              <w:numPr>
-                <w:ilvl w:val="0"/>
-                <w:numId w:val="6"/>
-              </w:numPr>
+              <w:ind w:left="360"/>
               <w:contextualSpacing/>
               <w:jc w:val="both"/>
               <w:rPr>
@@ -3186,10 +2907,7 @@
           </w:p>
           <w:p>
             <w:pPr>
-              <w:numPr>
-                <w:ilvl w:val="0"/>
-                <w:numId w:val="6"/>
-              </w:numPr>
+              <w:ind w:left="360"/>
               <w:contextualSpacing/>
               <w:jc w:val="both"/>
               <w:rPr>
@@ -3215,10 +2933,7 @@
           </w:p>
           <w:p>
             <w:pPr>
-              <w:numPr>
-                <w:ilvl w:val="0"/>
-                <w:numId w:val="6"/>
-              </w:numPr>
+              <w:ind w:left="360"/>
               <w:contextualSpacing/>
               <w:jc w:val="both"/>
               <w:rPr>
@@ -3244,10 +2959,7 @@
           </w:p>
           <w:p>
             <w:pPr>
-              <w:numPr>
-                <w:ilvl w:val="0"/>
-                <w:numId w:val="6"/>
-              </w:numPr>
+              <w:ind w:left="360"/>
               <w:contextualSpacing/>
               <w:jc w:val="both"/>
               <w:rPr>
@@ -3273,10 +2985,7 @@
           </w:p>
           <w:p>
             <w:pPr>
-              <w:numPr>
-                <w:ilvl w:val="0"/>
-                <w:numId w:val="6"/>
-              </w:numPr>
+              <w:ind w:left="360"/>
               <w:contextualSpacing/>
               <w:jc w:val="both"/>
               <w:rPr>
@@ -3302,10 +3011,7 @@
           </w:p>
           <w:p>
             <w:pPr>
-              <w:numPr>
-                <w:ilvl w:val="0"/>
-                <w:numId w:val="6"/>
-              </w:numPr>
+              <w:ind w:left="360"/>
               <w:contextualSpacing/>
               <w:jc w:val="both"/>
               <w:rPr>
@@ -3331,10 +3037,7 @@
           </w:p>
           <w:p>
             <w:pPr>
-              <w:numPr>
-                <w:ilvl w:val="0"/>
-                <w:numId w:val="6"/>
-              </w:numPr>
+              <w:ind w:left="360"/>
               <w:contextualSpacing/>
               <w:jc w:val="both"/>
               <w:rPr>
@@ -3360,10 +3063,7 @@
           </w:p>
           <w:p>
             <w:pPr>
-              <w:numPr>
-                <w:ilvl w:val="0"/>
-                <w:numId w:val="6"/>
-              </w:numPr>
+              <w:ind w:left="360"/>
               <w:contextualSpacing/>
               <w:jc w:val="both"/>
               <w:rPr>
@@ -3389,10 +3089,7 @@
           </w:p>
           <w:p>
             <w:pPr>
-              <w:numPr>
-                <w:ilvl w:val="0"/>
-                <w:numId w:val="6"/>
-              </w:numPr>
+              <w:ind w:left="360"/>
               <w:contextualSpacing/>
               <w:jc w:val="both"/>
               <w:rPr>
@@ -3418,10 +3115,7 @@
           </w:p>
           <w:p>
             <w:pPr>
-              <w:numPr>
-                <w:ilvl w:val="0"/>
-                <w:numId w:val="6"/>
-              </w:numPr>
+              <w:ind w:left="360"/>
               <w:contextualSpacing/>
               <w:jc w:val="both"/>
               <w:rPr>
@@ -3447,10 +3141,7 @@
           </w:p>
           <w:p>
             <w:pPr>
-              <w:numPr>
-                <w:ilvl w:val="0"/>
-                <w:numId w:val="6"/>
-              </w:numPr>
+              <w:ind w:left="360"/>
               <w:contextualSpacing/>
               <w:jc w:val="both"/>
               <w:rPr>
@@ -3476,10 +3167,7 @@
           </w:p>
           <w:p>
             <w:pPr>
-              <w:numPr>
-                <w:ilvl w:val="0"/>
-                <w:numId w:val="6"/>
-              </w:numPr>
+              <w:ind w:left="360"/>
               <w:contextualSpacing/>
               <w:jc w:val="both"/>
               <w:rPr>
@@ -3518,10 +3206,7 @@
           </w:p>
           <w:p>
             <w:pPr>
-              <w:numPr>
-                <w:ilvl w:val="0"/>
-                <w:numId w:val="6"/>
-              </w:numPr>
+              <w:ind w:left="360"/>
               <w:contextualSpacing/>
               <w:jc w:val="both"/>
               <w:rPr>
@@ -3547,10 +3232,7 @@
           </w:p>
           <w:p>
             <w:pPr>
-              <w:numPr>
-                <w:ilvl w:val="0"/>
-                <w:numId w:val="6"/>
-              </w:numPr>
+              <w:ind w:left="360"/>
               <w:contextualSpacing/>
               <w:jc w:val="both"/>
               <w:rPr>
@@ -3576,10 +3258,7 @@
           </w:p>
           <w:p>
             <w:pPr>
-              <w:numPr>
-                <w:ilvl w:val="0"/>
-                <w:numId w:val="6"/>
-              </w:numPr>
+              <w:ind w:left="360"/>
               <w:contextualSpacing/>
               <w:jc w:val="both"/>
               <w:rPr>
@@ -3605,10 +3284,7 @@
           </w:p>
           <w:p>
             <w:pPr>
-              <w:numPr>
-                <w:ilvl w:val="0"/>
-                <w:numId w:val="6"/>
-              </w:numPr>
+              <w:ind w:left="360"/>
               <w:contextualSpacing/>
               <w:jc w:val="both"/>
               <w:rPr>
@@ -3634,10 +3310,7 @@
           </w:p>
           <w:p>
             <w:pPr>
-              <w:numPr>
-                <w:ilvl w:val="0"/>
-                <w:numId w:val="6"/>
-              </w:numPr>
+              <w:ind w:left="360"/>
               <w:contextualSpacing/>
               <w:jc w:val="both"/>
               <w:rPr>
@@ -3663,10 +3336,7 @@
           </w:p>
           <w:p>
             <w:pPr>
-              <w:numPr>
-                <w:ilvl w:val="0"/>
-                <w:numId w:val="6"/>
-              </w:numPr>
+              <w:ind w:left="360"/>
               <w:contextualSpacing/>
               <w:jc w:val="both"/>
               <w:rPr>
@@ -3692,10 +3362,7 @@
           </w:p>
           <w:p>
             <w:pPr>
-              <w:numPr>
-                <w:ilvl w:val="0"/>
-                <w:numId w:val="6"/>
-              </w:numPr>
+              <w:ind w:left="360"/>
               <w:contextualSpacing/>
               <w:jc w:val="both"/>
               <w:rPr>
@@ -3721,10 +3388,7 @@
           </w:p>
           <w:p>
             <w:pPr>
-              <w:numPr>
-                <w:ilvl w:val="0"/>
-                <w:numId w:val="6"/>
-              </w:numPr>
+              <w:ind w:left="360"/>
               <w:contextualSpacing/>
               <w:jc w:val="both"/>
               <w:rPr>
@@ -3799,10 +3463,7 @@
           </w:p>
           <w:p>
             <w:pPr>
-              <w:numPr>
-                <w:ilvl w:val="0"/>
-                <w:numId w:val="7"/>
-              </w:numPr>
+              <w:ind w:left="360"/>
               <w:contextualSpacing/>
               <w:jc w:val="both"/>
               <w:rPr>
@@ -3828,10 +3489,7 @@
           </w:p>
           <w:p>
             <w:pPr>
-              <w:numPr>
-                <w:ilvl w:val="0"/>
-                <w:numId w:val="7"/>
-              </w:numPr>
+              <w:ind w:left="360"/>
               <w:contextualSpacing/>
               <w:jc w:val="both"/>
               <w:rPr>
@@ -3857,10 +3515,7 @@
           </w:p>
           <w:p>
             <w:pPr>
-              <w:numPr>
-                <w:ilvl w:val="0"/>
-                <w:numId w:val="7"/>
-              </w:numPr>
+              <w:ind w:left="360"/>
               <w:contextualSpacing/>
               <w:jc w:val="both"/>
               <w:rPr>
@@ -3886,10 +3541,7 @@
           </w:p>
           <w:p>
             <w:pPr>
-              <w:numPr>
-                <w:ilvl w:val="0"/>
-                <w:numId w:val="7"/>
-              </w:numPr>
+              <w:ind w:left="360"/>
               <w:contextualSpacing/>
               <w:jc w:val="both"/>
               <w:rPr>
@@ -3915,10 +3567,7 @@
           </w:p>
           <w:p>
             <w:pPr>
-              <w:numPr>
-                <w:ilvl w:val="0"/>
-                <w:numId w:val="7"/>
-              </w:numPr>
+              <w:ind w:left="360"/>
               <w:contextualSpacing/>
               <w:jc w:val="both"/>
               <w:rPr>
@@ -3944,10 +3593,7 @@
           </w:p>
           <w:p>
             <w:pPr>
-              <w:numPr>
-                <w:ilvl w:val="0"/>
-                <w:numId w:val="7"/>
-              </w:numPr>
+              <w:ind w:left="360"/>
               <w:contextualSpacing/>
               <w:jc w:val="both"/>
               <w:rPr>
@@ -3973,10 +3619,7 @@
           </w:p>
           <w:p>
             <w:pPr>
-              <w:numPr>
-                <w:ilvl w:val="0"/>
-                <w:numId w:val="7"/>
-              </w:numPr>
+              <w:ind w:left="360"/>
               <w:contextualSpacing/>
               <w:jc w:val="both"/>
               <w:rPr>
@@ -4002,10 +3645,7 @@
           </w:p>
           <w:p>
             <w:pPr>
-              <w:numPr>
-                <w:ilvl w:val="0"/>
-                <w:numId w:val="7"/>
-              </w:numPr>
+              <w:ind w:left="360"/>
               <w:contextualSpacing/>
               <w:jc w:val="both"/>
               <w:rPr>
@@ -4031,10 +3671,7 @@
           </w:p>
           <w:p>
             <w:pPr>
-              <w:numPr>
-                <w:ilvl w:val="0"/>
-                <w:numId w:val="7"/>
-              </w:numPr>
+              <w:ind w:left="360"/>
               <w:contextualSpacing/>
               <w:jc w:val="both"/>
               <w:rPr>
@@ -4060,10 +3697,7 @@
           </w:p>
           <w:p>
             <w:pPr>
-              <w:numPr>
-                <w:ilvl w:val="0"/>
-                <w:numId w:val="7"/>
-              </w:numPr>
+              <w:ind w:left="360"/>
               <w:contextualSpacing/>
               <w:jc w:val="both"/>
               <w:rPr>
@@ -4089,10 +3723,7 @@
           </w:p>
           <w:p>
             <w:pPr>
-              <w:numPr>
-                <w:ilvl w:val="0"/>
-                <w:numId w:val="7"/>
-              </w:numPr>
+              <w:ind w:left="360"/>
               <w:contextualSpacing/>
               <w:jc w:val="both"/>
               <w:rPr>
@@ -4118,10 +3749,7 @@
           </w:p>
           <w:p>
             <w:pPr>
-              <w:numPr>
-                <w:ilvl w:val="0"/>
-                <w:numId w:val="7"/>
-              </w:numPr>
+              <w:ind w:left="360"/>
               <w:contextualSpacing/>
               <w:jc w:val="both"/>
               <w:rPr>
@@ -4147,10 +3775,7 @@
           </w:p>
           <w:p>
             <w:pPr>
-              <w:numPr>
-                <w:ilvl w:val="0"/>
-                <w:numId w:val="7"/>
-              </w:numPr>
+              <w:ind w:left="360"/>
               <w:contextualSpacing/>
               <w:jc w:val="both"/>
               <w:rPr>
@@ -4176,10 +3801,7 @@
           </w:p>
           <w:p>
             <w:pPr>
-              <w:numPr>
-                <w:ilvl w:val="0"/>
-                <w:numId w:val="7"/>
-              </w:numPr>
+              <w:ind w:left="360"/>
               <w:contextualSpacing/>
               <w:jc w:val="both"/>
               <w:rPr>
@@ -4205,10 +3827,7 @@
           </w:p>
           <w:p>
             <w:pPr>
-              <w:numPr>
-                <w:ilvl w:val="0"/>
-                <w:numId w:val="7"/>
-              </w:numPr>
+              <w:ind w:left="360"/>
               <w:contextualSpacing/>
               <w:jc w:val="both"/>
               <w:rPr>
@@ -4234,10 +3853,7 @@
           </w:p>
           <w:p>
             <w:pPr>
-              <w:numPr>
-                <w:ilvl w:val="0"/>
-                <w:numId w:val="7"/>
-              </w:numPr>
+              <w:ind w:left="360"/>
               <w:contextualSpacing/>
               <w:jc w:val="both"/>
               <w:rPr>
@@ -4263,10 +3879,7 @@
           </w:p>
           <w:p>
             <w:pPr>
-              <w:numPr>
-                <w:ilvl w:val="0"/>
-                <w:numId w:val="7"/>
-              </w:numPr>
+              <w:ind w:left="360"/>
               <w:contextualSpacing/>
               <w:jc w:val="both"/>
               <w:rPr>
@@ -4292,10 +3905,7 @@
           </w:p>
           <w:p>
             <w:pPr>
-              <w:numPr>
-                <w:ilvl w:val="0"/>
-                <w:numId w:val="7"/>
-              </w:numPr>
+              <w:ind w:left="360"/>
               <w:contextualSpacing/>
               <w:jc w:val="both"/>
               <w:rPr>
@@ -4321,10 +3931,7 @@
           </w:p>
           <w:p>
             <w:pPr>
-              <w:numPr>
-                <w:ilvl w:val="0"/>
-                <w:numId w:val="7"/>
-              </w:numPr>
+              <w:ind w:left="360"/>
               <w:contextualSpacing/>
               <w:jc w:val="both"/>
               <w:rPr>
@@ -4350,10 +3957,7 @@
           </w:p>
           <w:p>
             <w:pPr>
-              <w:numPr>
-                <w:ilvl w:val="0"/>
-                <w:numId w:val="7"/>
-              </w:numPr>
+              <w:ind w:left="360"/>
               <w:contextualSpacing/>
               <w:jc w:val="both"/>
               <w:rPr>
@@ -4407,10 +4011,7 @@
           </w:p>
           <w:p>
             <w:pPr>
-              <w:numPr>
-                <w:ilvl w:val="0"/>
-                <w:numId w:val="8"/>
-              </w:numPr>
+              <w:ind w:left="360"/>
               <w:contextualSpacing/>
               <w:jc w:val="both"/>
               <w:rPr>
@@ -4436,10 +4037,7 @@
           </w:p>
           <w:p>
             <w:pPr>
-              <w:numPr>
-                <w:ilvl w:val="0"/>
-                <w:numId w:val="8"/>
-              </w:numPr>
+              <w:ind w:left="360"/>
               <w:contextualSpacing/>
               <w:jc w:val="both"/>
               <w:rPr>
@@ -4465,10 +4063,7 @@
           </w:p>
           <w:p>
             <w:pPr>
-              <w:numPr>
-                <w:ilvl w:val="0"/>
-                <w:numId w:val="8"/>
-              </w:numPr>
+              <w:ind w:left="360"/>
               <w:contextualSpacing/>
               <w:jc w:val="both"/>
               <w:rPr>
@@ -4494,10 +4089,7 @@
           </w:p>
           <w:p>
             <w:pPr>
-              <w:numPr>
-                <w:ilvl w:val="0"/>
-                <w:numId w:val="8"/>
-              </w:numPr>
+              <w:ind w:left="360"/>
               <w:contextualSpacing/>
               <w:jc w:val="both"/>
               <w:rPr>
@@ -4523,10 +4115,7 @@
           </w:p>
           <w:p>
             <w:pPr>
-              <w:numPr>
-                <w:ilvl w:val="0"/>
-                <w:numId w:val="8"/>
-              </w:numPr>
+              <w:ind w:left="360"/>
               <w:contextualSpacing/>
               <w:jc w:val="both"/>
               <w:rPr>
@@ -4552,10 +4141,7 @@
           </w:p>
           <w:p>
             <w:pPr>
-              <w:numPr>
-                <w:ilvl w:val="0"/>
-                <w:numId w:val="8"/>
-              </w:numPr>
+              <w:ind w:left="360"/>
               <w:contextualSpacing/>
               <w:jc w:val="both"/>
               <w:rPr>
@@ -4581,10 +4167,7 @@
           </w:p>
           <w:p>
             <w:pPr>
-              <w:numPr>
-                <w:ilvl w:val="0"/>
-                <w:numId w:val="8"/>
-              </w:numPr>
+              <w:ind w:left="360"/>
               <w:contextualSpacing/>
               <w:jc w:val="both"/>
               <w:rPr>
@@ -4610,10 +4193,7 @@
           </w:p>
           <w:p>
             <w:pPr>
-              <w:numPr>
-                <w:ilvl w:val="0"/>
-                <w:numId w:val="8"/>
-              </w:numPr>
+              <w:ind w:left="360"/>
               <w:contextualSpacing/>
               <w:jc w:val="both"/>
               <w:rPr>
@@ -4639,10 +4219,7 @@
           </w:p>
           <w:p>
             <w:pPr>
-              <w:numPr>
-                <w:ilvl w:val="0"/>
-                <w:numId w:val="8"/>
-              </w:numPr>
+              <w:ind w:left="360"/>
               <w:contextualSpacing/>
               <w:jc w:val="both"/>
               <w:rPr>
@@ -4668,10 +4245,7 @@
           </w:p>
           <w:p>
             <w:pPr>
-              <w:numPr>
-                <w:ilvl w:val="0"/>
-                <w:numId w:val="8"/>
-              </w:numPr>
+              <w:ind w:left="360"/>
               <w:contextualSpacing/>
               <w:jc w:val="both"/>
               <w:rPr>
@@ -4697,10 +4271,7 @@
           </w:p>
           <w:p>
             <w:pPr>
-              <w:numPr>
-                <w:ilvl w:val="0"/>
-                <w:numId w:val="8"/>
-              </w:numPr>
+              <w:ind w:left="360"/>
               <w:contextualSpacing/>
               <w:jc w:val="both"/>
               <w:rPr>
@@ -4726,10 +4297,7 @@
           </w:p>
           <w:p>
             <w:pPr>
-              <w:numPr>
-                <w:ilvl w:val="0"/>
-                <w:numId w:val="8"/>
-              </w:numPr>
+              <w:ind w:left="360"/>
               <w:contextualSpacing/>
               <w:jc w:val="both"/>
               <w:rPr>
@@ -4755,10 +4323,7 @@
           </w:p>
           <w:p>
             <w:pPr>
-              <w:numPr>
-                <w:ilvl w:val="0"/>
-                <w:numId w:val="8"/>
-              </w:numPr>
+              <w:ind w:left="360"/>
               <w:contextualSpacing/>
               <w:jc w:val="both"/>
               <w:rPr>
@@ -4784,10 +4349,7 @@
           </w:p>
           <w:p>
             <w:pPr>
-              <w:numPr>
-                <w:ilvl w:val="0"/>
-                <w:numId w:val="8"/>
-              </w:numPr>
+              <w:ind w:left="360"/>
               <w:contextualSpacing/>
               <w:jc w:val="both"/>
               <w:rPr>
@@ -4813,10 +4375,7 @@
           </w:p>
           <w:p>
             <w:pPr>
-              <w:numPr>
-                <w:ilvl w:val="0"/>
-                <w:numId w:val="8"/>
-              </w:numPr>
+              <w:ind w:left="360"/>
               <w:contextualSpacing/>
               <w:jc w:val="both"/>
               <w:rPr>
@@ -4842,10 +4401,7 @@
           </w:p>
           <w:p>
             <w:pPr>
-              <w:numPr>
-                <w:ilvl w:val="0"/>
-                <w:numId w:val="8"/>
-              </w:numPr>
+              <w:ind w:left="360"/>
               <w:contextualSpacing/>
               <w:jc w:val="both"/>
               <w:rPr>
@@ -4871,10 +4427,7 @@
           </w:p>
           <w:p>
             <w:pPr>
-              <w:numPr>
-                <w:ilvl w:val="0"/>
-                <w:numId w:val="8"/>
-              </w:numPr>
+              <w:ind w:left="360"/>
               <w:contextualSpacing/>
               <w:jc w:val="both"/>
               <w:rPr>
@@ -4900,10 +4453,7 @@
           </w:p>
           <w:p>
             <w:pPr>
-              <w:numPr>
-                <w:ilvl w:val="0"/>
-                <w:numId w:val="8"/>
-              </w:numPr>
+              <w:ind w:left="360"/>
               <w:contextualSpacing/>
               <w:jc w:val="both"/>
               <w:rPr>
@@ -4929,10 +4479,7 @@
           </w:p>
           <w:p>
             <w:pPr>
-              <w:numPr>
-                <w:ilvl w:val="0"/>
-                <w:numId w:val="8"/>
-              </w:numPr>
+              <w:ind w:left="360"/>
               <w:contextualSpacing/>
               <w:jc w:val="both"/>
               <w:rPr>
@@ -4958,10 +4505,7 @@
           </w:p>
           <w:p>
             <w:pPr>
-              <w:numPr>
-                <w:ilvl w:val="0"/>
-                <w:numId w:val="8"/>
-              </w:numPr>
+              <w:ind w:left="360"/>
               <w:contextualSpacing/>
               <w:jc w:val="both"/>
               <w:rPr>
@@ -5037,10 +4581,7 @@
           </w:p>
           <w:p>
             <w:pPr>
-              <w:numPr>
-                <w:ilvl w:val="0"/>
-                <w:numId w:val="9"/>
-              </w:numPr>
+              <w:ind w:left="360"/>
               <w:contextualSpacing/>
               <w:jc w:val="both"/>
               <w:rPr>
@@ -5066,10 +4607,7 @@
           </w:p>
           <w:p>
             <w:pPr>
-              <w:numPr>
-                <w:ilvl w:val="0"/>
-                <w:numId w:val="9"/>
-              </w:numPr>
+              <w:ind w:left="360"/>
               <w:contextualSpacing/>
               <w:jc w:val="both"/>
               <w:rPr>
@@ -5095,10 +4633,7 @@
           </w:p>
           <w:p>
             <w:pPr>
-              <w:numPr>
-                <w:ilvl w:val="0"/>
-                <w:numId w:val="9"/>
-              </w:numPr>
+              <w:ind w:left="360"/>
               <w:contextualSpacing/>
               <w:jc w:val="both"/>
               <w:rPr>
@@ -5124,10 +4659,7 @@
           </w:p>
           <w:p>
             <w:pPr>
-              <w:numPr>
-                <w:ilvl w:val="0"/>
-                <w:numId w:val="9"/>
-              </w:numPr>
+              <w:ind w:left="360"/>
               <w:contextualSpacing/>
               <w:jc w:val="both"/>
               <w:rPr>
@@ -5153,10 +4685,7 @@
           </w:p>
           <w:p>
             <w:pPr>
-              <w:numPr>
-                <w:ilvl w:val="0"/>
-                <w:numId w:val="9"/>
-              </w:numPr>
+              <w:ind w:left="360"/>
               <w:contextualSpacing/>
               <w:jc w:val="both"/>
               <w:rPr>
@@ -5182,10 +4711,7 @@
           </w:p>
           <w:p>
             <w:pPr>
-              <w:numPr>
-                <w:ilvl w:val="0"/>
-                <w:numId w:val="9"/>
-              </w:numPr>
+              <w:ind w:left="360"/>
               <w:contextualSpacing/>
               <w:jc w:val="both"/>
               <w:rPr>
@@ -5211,10 +4737,7 @@
           </w:p>
           <w:p>
             <w:pPr>
-              <w:numPr>
-                <w:ilvl w:val="0"/>
-                <w:numId w:val="9"/>
-              </w:numPr>
+              <w:ind w:left="360"/>
               <w:contextualSpacing/>
               <w:jc w:val="both"/>
               <w:rPr>
@@ -5240,10 +4763,7 @@
           </w:p>
           <w:p>
             <w:pPr>
-              <w:numPr>
-                <w:ilvl w:val="0"/>
-                <w:numId w:val="9"/>
-              </w:numPr>
+              <w:ind w:left="360"/>
               <w:contextualSpacing/>
               <w:jc w:val="both"/>
               <w:rPr>
@@ -5269,10 +4789,7 @@
           </w:p>
           <w:p>
             <w:pPr>
-              <w:numPr>
-                <w:ilvl w:val="0"/>
-                <w:numId w:val="9"/>
-              </w:numPr>
+              <w:ind w:left="360"/>
               <w:contextualSpacing/>
               <w:jc w:val="both"/>
               <w:rPr>
@@ -5298,10 +4815,7 @@
           </w:p>
           <w:p>
             <w:pPr>
-              <w:numPr>
-                <w:ilvl w:val="0"/>
-                <w:numId w:val="9"/>
-              </w:numPr>
+              <w:ind w:left="360"/>
               <w:contextualSpacing/>
               <w:jc w:val="both"/>
               <w:rPr>
@@ -5327,10 +4841,7 @@
           </w:p>
           <w:p>
             <w:pPr>
-              <w:numPr>
-                <w:ilvl w:val="0"/>
-                <w:numId w:val="9"/>
-              </w:numPr>
+              <w:ind w:left="360"/>
               <w:contextualSpacing/>
               <w:jc w:val="both"/>
               <w:rPr>
@@ -5356,10 +4867,7 @@
           </w:p>
           <w:p>
             <w:pPr>
-              <w:numPr>
-                <w:ilvl w:val="0"/>
-                <w:numId w:val="9"/>
-              </w:numPr>
+              <w:ind w:left="360"/>
               <w:contextualSpacing/>
               <w:jc w:val="both"/>
               <w:rPr>
@@ -5385,10 +4893,7 @@
           </w:p>
           <w:p>
             <w:pPr>
-              <w:numPr>
-                <w:ilvl w:val="0"/>
-                <w:numId w:val="9"/>
-              </w:numPr>
+              <w:ind w:left="360"/>
               <w:contextualSpacing/>
               <w:jc w:val="both"/>
               <w:rPr>
@@ -5414,10 +4919,7 @@
           </w:p>
           <w:p>
             <w:pPr>
-              <w:numPr>
-                <w:ilvl w:val="0"/>
-                <w:numId w:val="9"/>
-              </w:numPr>
+              <w:ind w:left="360"/>
               <w:contextualSpacing/>
               <w:jc w:val="both"/>
               <w:rPr>
@@ -5443,10 +4945,7 @@
           </w:p>
           <w:p>
             <w:pPr>
-              <w:numPr>
-                <w:ilvl w:val="0"/>
-                <w:numId w:val="9"/>
-              </w:numPr>
+              <w:ind w:left="360"/>
               <w:contextualSpacing/>
               <w:jc w:val="both"/>
               <w:rPr>
@@ -5472,10 +4971,7 @@
           </w:p>
           <w:p>
             <w:pPr>
-              <w:numPr>
-                <w:ilvl w:val="0"/>
-                <w:numId w:val="9"/>
-              </w:numPr>
+              <w:ind w:left="360"/>
               <w:contextualSpacing/>
               <w:jc w:val="both"/>
               <w:rPr>
@@ -5501,10 +4997,7 @@
           </w:p>
           <w:p>
             <w:pPr>
-              <w:numPr>
-                <w:ilvl w:val="0"/>
-                <w:numId w:val="9"/>
-              </w:numPr>
+              <w:ind w:left="360"/>
               <w:contextualSpacing/>
               <w:jc w:val="both"/>
               <w:rPr>
@@ -5530,10 +5023,7 @@
           </w:p>
           <w:p>
             <w:pPr>
-              <w:numPr>
-                <w:ilvl w:val="0"/>
-                <w:numId w:val="9"/>
-              </w:numPr>
+              <w:ind w:left="360"/>
               <w:contextualSpacing/>
               <w:jc w:val="both"/>
               <w:rPr>
@@ -5559,10 +5049,7 @@
           </w:p>
           <w:p>
             <w:pPr>
-              <w:numPr>
-                <w:ilvl w:val="0"/>
-                <w:numId w:val="9"/>
-              </w:numPr>
+              <w:ind w:left="360"/>
               <w:contextualSpacing/>
               <w:jc w:val="both"/>
               <w:rPr>
@@ -5588,10 +5075,7 @@
           </w:p>
           <w:p>
             <w:pPr>
-              <w:numPr>
-                <w:ilvl w:val="0"/>
-                <w:numId w:val="9"/>
-              </w:numPr>
+              <w:ind w:left="360"/>
               <w:contextualSpacing/>
               <w:jc w:val="both"/>
               <w:rPr>
@@ -5645,10 +5129,7 @@
           </w:p>
           <w:p>
             <w:pPr>
-              <w:numPr>
-                <w:ilvl w:val="0"/>
-                <w:numId w:val="10"/>
-              </w:numPr>
+              <w:ind w:left="360"/>
               <w:contextualSpacing/>
               <w:jc w:val="both"/>
               <w:rPr>
@@ -5674,10 +5155,7 @@
           </w:p>
           <w:p>
             <w:pPr>
-              <w:numPr>
-                <w:ilvl w:val="0"/>
-                <w:numId w:val="10"/>
-              </w:numPr>
+              <w:ind w:left="360"/>
               <w:contextualSpacing/>
               <w:jc w:val="both"/>
               <w:rPr>
@@ -5703,10 +5181,7 @@
           </w:p>
           <w:p>
             <w:pPr>
-              <w:numPr>
-                <w:ilvl w:val="0"/>
-                <w:numId w:val="10"/>
-              </w:numPr>
+              <w:ind w:left="360"/>
               <w:contextualSpacing/>
               <w:jc w:val="both"/>
               <w:rPr>
@@ -5732,10 +5207,7 @@
           </w:p>
           <w:p>
             <w:pPr>
-              <w:numPr>
-                <w:ilvl w:val="0"/>
-                <w:numId w:val="10"/>
-              </w:numPr>
+              <w:ind w:left="360"/>
               <w:contextualSpacing/>
               <w:jc w:val="both"/>
               <w:rPr>
@@ -5761,10 +5233,7 @@
           </w:p>
           <w:p>
             <w:pPr>
-              <w:numPr>
-                <w:ilvl w:val="0"/>
-                <w:numId w:val="10"/>
-              </w:numPr>
+              <w:ind w:left="360"/>
               <w:contextualSpacing/>
               <w:jc w:val="both"/>
               <w:rPr>
@@ -5790,10 +5259,7 @@
           </w:p>
           <w:p>
             <w:pPr>
-              <w:numPr>
-                <w:ilvl w:val="0"/>
-                <w:numId w:val="10"/>
-              </w:numPr>
+              <w:ind w:left="360"/>
               <w:contextualSpacing/>
               <w:jc w:val="both"/>
               <w:rPr>
@@ -5819,10 +5285,7 @@
           </w:p>
           <w:p>
             <w:pPr>
-              <w:numPr>
-                <w:ilvl w:val="0"/>
-                <w:numId w:val="10"/>
-              </w:numPr>
+              <w:ind w:left="360"/>
               <w:contextualSpacing/>
               <w:jc w:val="both"/>
               <w:rPr>
@@ -5848,10 +5311,7 @@
           </w:p>
           <w:p>
             <w:pPr>
-              <w:numPr>
-                <w:ilvl w:val="0"/>
-                <w:numId w:val="10"/>
-              </w:numPr>
+              <w:ind w:left="360"/>
               <w:contextualSpacing/>
               <w:jc w:val="both"/>
               <w:rPr>
@@ -5877,10 +5337,7 @@
           </w:p>
           <w:p>
             <w:pPr>
-              <w:numPr>
-                <w:ilvl w:val="0"/>
-                <w:numId w:val="10"/>
-              </w:numPr>
+              <w:ind w:left="360"/>
               <w:contextualSpacing/>
               <w:jc w:val="both"/>
               <w:rPr>
@@ -5906,10 +5363,7 @@
           </w:p>
           <w:p>
             <w:pPr>
-              <w:numPr>
-                <w:ilvl w:val="0"/>
-                <w:numId w:val="10"/>
-              </w:numPr>
+              <w:ind w:left="360"/>
               <w:contextualSpacing/>
               <w:jc w:val="both"/>
               <w:rPr>
@@ -5935,10 +5389,7 @@
           </w:p>
           <w:p>
             <w:pPr>
-              <w:numPr>
-                <w:ilvl w:val="0"/>
-                <w:numId w:val="10"/>
-              </w:numPr>
+              <w:ind w:left="360"/>
               <w:contextualSpacing/>
               <w:jc w:val="both"/>
               <w:rPr>
@@ -5964,10 +5415,7 @@
           </w:p>
           <w:p>
             <w:pPr>
-              <w:numPr>
-                <w:ilvl w:val="0"/>
-                <w:numId w:val="10"/>
-              </w:numPr>
+              <w:ind w:left="360"/>
               <w:contextualSpacing/>
               <w:jc w:val="both"/>
               <w:rPr>
@@ -5993,10 +5441,7 @@
           </w:p>
           <w:p>
             <w:pPr>
-              <w:numPr>
-                <w:ilvl w:val="0"/>
-                <w:numId w:val="10"/>
-              </w:numPr>
+              <w:ind w:left="360"/>
               <w:contextualSpacing/>
               <w:jc w:val="both"/>
               <w:rPr>
@@ -6022,10 +5467,7 @@
           </w:p>
           <w:p>
             <w:pPr>
-              <w:numPr>
-                <w:ilvl w:val="0"/>
-                <w:numId w:val="10"/>
-              </w:numPr>
+              <w:ind w:left="360"/>
               <w:contextualSpacing/>
               <w:jc w:val="both"/>
               <w:rPr>
@@ -6051,10 +5493,7 @@
           </w:p>
           <w:p>
             <w:pPr>
-              <w:numPr>
-                <w:ilvl w:val="0"/>
-                <w:numId w:val="10"/>
-              </w:numPr>
+              <w:ind w:left="360"/>
               <w:contextualSpacing/>
               <w:jc w:val="both"/>
               <w:rPr>
@@ -6080,10 +5519,7 @@
           </w:p>
           <w:p>
             <w:pPr>
-              <w:numPr>
-                <w:ilvl w:val="0"/>
-                <w:numId w:val="10"/>
-              </w:numPr>
+              <w:ind w:left="360"/>
               <w:contextualSpacing/>
               <w:jc w:val="both"/>
               <w:rPr>
@@ -6109,10 +5545,7 @@
           </w:p>
           <w:p>
             <w:pPr>
-              <w:numPr>
-                <w:ilvl w:val="0"/>
-                <w:numId w:val="10"/>
-              </w:numPr>
+              <w:ind w:left="360"/>
               <w:contextualSpacing/>
               <w:jc w:val="both"/>
               <w:rPr>
@@ -6138,10 +5571,7 @@
           </w:p>
           <w:p>
             <w:pPr>
-              <w:numPr>
-                <w:ilvl w:val="0"/>
-                <w:numId w:val="10"/>
-              </w:numPr>
+              <w:ind w:left="360"/>
               <w:contextualSpacing/>
               <w:jc w:val="both"/>
               <w:rPr>
@@ -6167,10 +5597,7 @@
           </w:p>
           <w:p>
             <w:pPr>
-              <w:numPr>
-                <w:ilvl w:val="0"/>
-                <w:numId w:val="10"/>
-              </w:numPr>
+              <w:ind w:left="360"/>
               <w:contextualSpacing/>
               <w:jc w:val="both"/>
               <w:rPr>
@@ -6196,10 +5623,7 @@
           </w:p>
           <w:p>
             <w:pPr>
-              <w:numPr>
-                <w:ilvl w:val="0"/>
-                <w:numId w:val="10"/>
-              </w:numPr>
+              <w:ind w:left="360"/>
               <w:contextualSpacing/>
               <w:jc w:val="both"/>
               <w:rPr>
@@ -6274,10 +5698,7 @@
           </w:p>
           <w:p>
             <w:pPr>
-              <w:numPr>
-                <w:ilvl w:val="0"/>
-                <w:numId w:val="11"/>
-              </w:numPr>
+              <w:ind w:left="360"/>
               <w:contextualSpacing/>
               <w:jc w:val="both"/>
               <w:rPr>
@@ -6303,10 +5724,7 @@
           </w:p>
           <w:p>
             <w:pPr>
-              <w:numPr>
-                <w:ilvl w:val="0"/>
-                <w:numId w:val="11"/>
-              </w:numPr>
+              <w:ind w:left="360"/>
               <w:contextualSpacing/>
               <w:jc w:val="both"/>
               <w:rPr>
@@ -6332,10 +5750,7 @@
           </w:p>
           <w:p>
             <w:pPr>
-              <w:numPr>
-                <w:ilvl w:val="0"/>
-                <w:numId w:val="11"/>
-              </w:numPr>
+              <w:ind w:left="360"/>
               <w:contextualSpacing/>
               <w:jc w:val="both"/>
               <w:rPr>
@@ -6361,10 +5776,7 @@
           </w:p>
           <w:p>
             <w:pPr>
-              <w:numPr>
-                <w:ilvl w:val="0"/>
-                <w:numId w:val="11"/>
-              </w:numPr>
+              <w:ind w:left="360"/>
               <w:contextualSpacing/>
               <w:jc w:val="both"/>
               <w:rPr>
@@ -6390,10 +5802,7 @@
           </w:p>
           <w:p>
             <w:pPr>
-              <w:numPr>
-                <w:ilvl w:val="0"/>
-                <w:numId w:val="11"/>
-              </w:numPr>
+              <w:ind w:left="360"/>
               <w:contextualSpacing/>
               <w:jc w:val="both"/>
               <w:rPr>
@@ -6419,10 +5828,7 @@
           </w:p>
           <w:p>
             <w:pPr>
-              <w:numPr>
-                <w:ilvl w:val="0"/>
-                <w:numId w:val="11"/>
-              </w:numPr>
+              <w:ind w:left="360"/>
               <w:contextualSpacing/>
               <w:jc w:val="both"/>
               <w:rPr>
@@ -6448,10 +5854,7 @@
           </w:p>
           <w:p>
             <w:pPr>
-              <w:numPr>
-                <w:ilvl w:val="0"/>
-                <w:numId w:val="11"/>
-              </w:numPr>
+              <w:ind w:left="360"/>
               <w:contextualSpacing/>
               <w:jc w:val="both"/>
               <w:rPr>
@@ -6477,10 +5880,7 @@
           </w:p>
           <w:p>
             <w:pPr>
-              <w:numPr>
-                <w:ilvl w:val="0"/>
-                <w:numId w:val="11"/>
-              </w:numPr>
+              <w:ind w:left="360"/>
               <w:contextualSpacing/>
               <w:jc w:val="both"/>
               <w:rPr>
@@ -6506,10 +5906,7 @@
           </w:p>
           <w:p>
             <w:pPr>
-              <w:numPr>
-                <w:ilvl w:val="0"/>
-                <w:numId w:val="11"/>
-              </w:numPr>
+              <w:ind w:left="360"/>
               <w:contextualSpacing/>
               <w:jc w:val="both"/>
               <w:rPr>
@@ -6535,10 +5932,7 @@
           </w:p>
           <w:p>
             <w:pPr>
-              <w:numPr>
-                <w:ilvl w:val="0"/>
-                <w:numId w:val="11"/>
-              </w:numPr>
+              <w:ind w:left="360"/>
               <w:contextualSpacing/>
               <w:jc w:val="both"/>
               <w:rPr>
@@ -6564,10 +5958,7 @@
           </w:p>
           <w:p>
             <w:pPr>
-              <w:numPr>
-                <w:ilvl w:val="0"/>
-                <w:numId w:val="11"/>
-              </w:numPr>
+              <w:ind w:left="360"/>
               <w:contextualSpacing/>
               <w:jc w:val="both"/>
               <w:rPr>
@@ -6593,10 +5984,7 @@
           </w:p>
           <w:p>
             <w:pPr>
-              <w:numPr>
-                <w:ilvl w:val="0"/>
-                <w:numId w:val="11"/>
-              </w:numPr>
+              <w:ind w:left="360"/>
               <w:contextualSpacing/>
               <w:jc w:val="both"/>
               <w:rPr>
@@ -6622,10 +6010,7 @@
           </w:p>
           <w:p>
             <w:pPr>
-              <w:numPr>
-                <w:ilvl w:val="0"/>
-                <w:numId w:val="11"/>
-              </w:numPr>
+              <w:ind w:left="360"/>
               <w:contextualSpacing/>
               <w:jc w:val="both"/>
               <w:rPr>
@@ -6651,10 +6036,7 @@
           </w:p>
           <w:p>
             <w:pPr>
-              <w:numPr>
-                <w:ilvl w:val="0"/>
-                <w:numId w:val="11"/>
-              </w:numPr>
+              <w:ind w:left="360"/>
               <w:contextualSpacing/>
               <w:jc w:val="both"/>
               <w:rPr>
@@ -6680,10 +6062,7 @@
           </w:p>
           <w:p>
             <w:pPr>
-              <w:numPr>
-                <w:ilvl w:val="0"/>
-                <w:numId w:val="11"/>
-              </w:numPr>
+              <w:ind w:left="360"/>
               <w:contextualSpacing/>
               <w:jc w:val="both"/>
               <w:rPr>
@@ -6709,10 +6088,7 @@
           </w:p>
           <w:p>
             <w:pPr>
-              <w:numPr>
-                <w:ilvl w:val="0"/>
-                <w:numId w:val="11"/>
-              </w:numPr>
+              <w:ind w:left="360"/>
               <w:contextualSpacing/>
               <w:jc w:val="both"/>
               <w:rPr>
@@ -6738,10 +6114,7 @@
           </w:p>
           <w:p>
             <w:pPr>
-              <w:numPr>
-                <w:ilvl w:val="0"/>
-                <w:numId w:val="11"/>
-              </w:numPr>
+              <w:ind w:left="360"/>
               <w:contextualSpacing/>
               <w:jc w:val="both"/>
               <w:rPr>
@@ -6767,10 +6140,7 @@
           </w:p>
           <w:p>
             <w:pPr>
-              <w:numPr>
-                <w:ilvl w:val="0"/>
-                <w:numId w:val="11"/>
-              </w:numPr>
+              <w:ind w:left="360"/>
               <w:contextualSpacing/>
               <w:jc w:val="both"/>
               <w:rPr>
@@ -6796,10 +6166,7 @@
           </w:p>
           <w:p>
             <w:pPr>
-              <w:numPr>
-                <w:ilvl w:val="0"/>
-                <w:numId w:val="11"/>
-              </w:numPr>
+              <w:ind w:left="360"/>
               <w:contextualSpacing/>
               <w:jc w:val="both"/>
               <w:rPr>
@@ -6825,10 +6192,7 @@
           </w:p>
           <w:p>
             <w:pPr>
-              <w:numPr>
-                <w:ilvl w:val="0"/>
-                <w:numId w:val="11"/>
-              </w:numPr>
+              <w:ind w:left="360"/>
               <w:contextualSpacing/>
               <w:jc w:val="both"/>
               <w:rPr>
@@ -6882,10 +6246,7 @@
           </w:p>
           <w:p>
             <w:pPr>
-              <w:numPr>
-                <w:ilvl w:val="0"/>
-                <w:numId w:val="12"/>
-              </w:numPr>
+              <w:ind w:left="360"/>
               <w:contextualSpacing/>
               <w:jc w:val="both"/>
               <w:rPr>
@@ -6911,10 +6272,7 @@
           </w:p>
           <w:p>
             <w:pPr>
-              <w:numPr>
-                <w:ilvl w:val="0"/>
-                <w:numId w:val="12"/>
-              </w:numPr>
+              <w:ind w:left="360"/>
               <w:contextualSpacing/>
               <w:jc w:val="both"/>
               <w:rPr>
@@ -6940,10 +6298,7 @@
           </w:p>
           <w:p>
             <w:pPr>
-              <w:numPr>
-                <w:ilvl w:val="0"/>
-                <w:numId w:val="12"/>
-              </w:numPr>
+              <w:ind w:left="360"/>
               <w:contextualSpacing/>
               <w:jc w:val="both"/>
               <w:rPr>
@@ -6969,10 +6324,7 @@
           </w:p>
           <w:p>
             <w:pPr>
-              <w:numPr>
-                <w:ilvl w:val="0"/>
-                <w:numId w:val="12"/>
-              </w:numPr>
+              <w:ind w:left="360"/>
               <w:contextualSpacing/>
               <w:jc w:val="both"/>
               <w:rPr>
@@ -6998,10 +6350,7 @@
           </w:p>
           <w:p>
             <w:pPr>
-              <w:numPr>
-                <w:ilvl w:val="0"/>
-                <w:numId w:val="12"/>
-              </w:numPr>
+              <w:ind w:left="360"/>
               <w:contextualSpacing/>
               <w:jc w:val="both"/>
               <w:rPr>
@@ -7027,10 +6376,7 @@
           </w:p>
           <w:p>
             <w:pPr>
-              <w:numPr>
-                <w:ilvl w:val="0"/>
-                <w:numId w:val="12"/>
-              </w:numPr>
+              <w:ind w:left="360"/>
               <w:contextualSpacing/>
               <w:jc w:val="both"/>
               <w:rPr>
@@ -7056,10 +6402,7 @@
           </w:p>
           <w:p>
             <w:pPr>
-              <w:numPr>
-                <w:ilvl w:val="0"/>
-                <w:numId w:val="12"/>
-              </w:numPr>
+              <w:ind w:left="360"/>
               <w:contextualSpacing/>
               <w:jc w:val="both"/>
               <w:rPr>
@@ -7085,10 +6428,7 @@
           </w:p>
           <w:p>
             <w:pPr>
-              <w:numPr>
-                <w:ilvl w:val="0"/>
-                <w:numId w:val="12"/>
-              </w:numPr>
+              <w:ind w:left="360"/>
               <w:contextualSpacing/>
               <w:jc w:val="both"/>
               <w:rPr>
@@ -7114,10 +6454,7 @@
           </w:p>
           <w:p>
             <w:pPr>
-              <w:numPr>
-                <w:ilvl w:val="0"/>
-                <w:numId w:val="12"/>
-              </w:numPr>
+              <w:ind w:left="360"/>
               <w:contextualSpacing/>
               <w:jc w:val="both"/>
               <w:rPr>
@@ -7143,10 +6480,7 @@
           </w:p>
           <w:p>
             <w:pPr>
-              <w:numPr>
-                <w:ilvl w:val="0"/>
-                <w:numId w:val="12"/>
-              </w:numPr>
+              <w:ind w:left="360"/>
               <w:contextualSpacing/>
               <w:jc w:val="both"/>
               <w:rPr>
@@ -7172,10 +6506,7 @@
           </w:p>
           <w:p>
             <w:pPr>
-              <w:numPr>
-                <w:ilvl w:val="0"/>
-                <w:numId w:val="12"/>
-              </w:numPr>
+              <w:ind w:left="360"/>
               <w:contextualSpacing/>
               <w:jc w:val="both"/>
               <w:rPr>
@@ -7201,10 +6532,7 @@
           </w:p>
           <w:p>
             <w:pPr>
-              <w:numPr>
-                <w:ilvl w:val="0"/>
-                <w:numId w:val="12"/>
-              </w:numPr>
+              <w:ind w:left="360"/>
               <w:contextualSpacing/>
               <w:jc w:val="both"/>
               <w:rPr>
@@ -7230,10 +6558,7 @@
           </w:p>
           <w:p>
             <w:pPr>
-              <w:numPr>
-                <w:ilvl w:val="0"/>
-                <w:numId w:val="12"/>
-              </w:numPr>
+              <w:ind w:left="360"/>
               <w:contextualSpacing/>
               <w:jc w:val="both"/>
               <w:rPr>
@@ -7259,10 +6584,7 @@
           </w:p>
           <w:p>
             <w:pPr>
-              <w:numPr>
-                <w:ilvl w:val="0"/>
-                <w:numId w:val="12"/>
-              </w:numPr>
+              <w:ind w:left="360"/>
               <w:contextualSpacing/>
               <w:jc w:val="both"/>
               <w:rPr>
@@ -7288,10 +6610,7 @@
           </w:p>
           <w:p>
             <w:pPr>
-              <w:numPr>
-                <w:ilvl w:val="0"/>
-                <w:numId w:val="12"/>
-              </w:numPr>
+              <w:ind w:left="360"/>
               <w:contextualSpacing/>
               <w:jc w:val="both"/>
               <w:rPr>
@@ -7317,10 +6636,7 @@
           </w:p>
           <w:p>
             <w:pPr>
-              <w:numPr>
-                <w:ilvl w:val="0"/>
-                <w:numId w:val="12"/>
-              </w:numPr>
+              <w:ind w:left="360"/>
               <w:contextualSpacing/>
               <w:jc w:val="both"/>
               <w:rPr>
@@ -7346,10 +6662,7 @@
           </w:p>
           <w:p>
             <w:pPr>
-              <w:numPr>
-                <w:ilvl w:val="0"/>
-                <w:numId w:val="12"/>
-              </w:numPr>
+              <w:ind w:left="360"/>
               <w:contextualSpacing/>
               <w:jc w:val="both"/>
               <w:rPr>
@@ -7375,10 +6688,7 @@
           </w:p>
           <w:p>
             <w:pPr>
-              <w:numPr>
-                <w:ilvl w:val="0"/>
-                <w:numId w:val="12"/>
-              </w:numPr>
+              <w:ind w:left="360"/>
               <w:contextualSpacing/>
               <w:jc w:val="both"/>
               <w:rPr>
@@ -7404,10 +6714,7 @@
           </w:p>
           <w:p>
             <w:pPr>
-              <w:numPr>
-                <w:ilvl w:val="0"/>
-                <w:numId w:val="12"/>
-              </w:numPr>
+              <w:ind w:left="360"/>
               <w:contextualSpacing/>
               <w:jc w:val="both"/>
               <w:rPr>
@@ -7433,10 +6740,7 @@
           </w:p>
           <w:p>
             <w:pPr>
-              <w:numPr>
-                <w:ilvl w:val="0"/>
-                <w:numId w:val="12"/>
-              </w:numPr>
+              <w:ind w:left="360"/>
               <w:contextualSpacing/>
               <w:jc w:val="both"/>
               <w:rPr>
@@ -8698,6 +8002,7 @@
     <w:lsdException w:name="HTML Sample" w:semiHidden="1" w:unhideWhenUsed="1"/>
     <w:lsdException w:name="HTML Typewriter" w:semiHidden="1" w:unhideWhenUsed="1"/>
     <w:lsdException w:name="HTML Variable" w:semiHidden="1" w:unhideWhenUsed="1"/>
+    <w:lsdException w:name="Normal Table" w:semiHidden="1" w:unhideWhenUsed="1"/>
     <w:lsdException w:name="annotation subject" w:semiHidden="1" w:unhideWhenUsed="1"/>
     <w:lsdException w:name="No List" w:semiHidden="1" w:unhideWhenUsed="1"/>
     <w:lsdException w:name="Outline List 1" w:semiHidden="1" w:unhideWhenUsed="1"/>
@@ -8744,8 +8049,10 @@
     <w:lsdException w:name="Table Subtle 2" w:semiHidden="1" w:unhideWhenUsed="1"/>
     <w:lsdException w:name="Table Web 1" w:semiHidden="1" w:unhideWhenUsed="1"/>
     <w:lsdException w:name="Table Web 2" w:semiHidden="1" w:unhideWhenUsed="1"/>
+    <w:lsdException w:name="Table Web 3" w:semiHidden="1" w:unhideWhenUsed="1"/>
     <w:lsdException w:name="Balloon Text" w:semiHidden="1" w:unhideWhenUsed="1"/>
     <w:lsdException w:name="Table Grid" w:uiPriority="39"/>
+    <w:lsdException w:name="Table Theme" w:semiHidden="1" w:unhideWhenUsed="1"/>
     <w:lsdException w:name="Placeholder Text" w:semiHidden="1"/>
     <w:lsdException w:name="No Spacing" w:uiPriority="1" w:qFormat="1"/>
     <w:lsdException w:name="Light Shading" w:uiPriority="60"/>
@@ -9040,6 +8347,17 @@
         <w:insideV w:val="single" w:sz="4" w:space="0" w:color="auto"/>
       </w:tblBorders>
     </w:tblPr>
+  </w:style>
+  <w:style w:type="paragraph" w:styleId="Listenabsatz">
+    <w:name w:val="List Paragraph"/>
+    <w:basedOn w:val="Standard"/>
+    <w:uiPriority w:val="34"/>
+    <w:qFormat/>
+    <w:rsid w:val="000336A4"/>
+    <w:pPr>
+      <w:ind w:left="720"/>
+      <w:contextualSpacing/>
+    </w:pPr>
   </w:style>
 </w:styles>
 </file>

</xml_diff>